<commit_message>
Initial comments & explanation
</commit_message>
<xml_diff>
--- a/Novel project.docx
+++ b/Novel project.docx
@@ -171,10 +171,21 @@
       <w:pPr>
         <w:jc w:val="center"/>
       </w:pPr>
+    </w:p>
+    <w:p>
+      <w:r>
+        <w:t xml:space="preserve">Initial </w:t>
+      </w:r>
+      <w:proofErr w:type="gramStart"/>
+      <w:r>
+        <w:t>comments.-</w:t>
+      </w:r>
+      <w:proofErr w:type="gramEnd"/>
+    </w:p>
+    <w:p>
       <w:bookmarkStart w:id="0" w:name="_GoBack"/>
       <w:bookmarkEnd w:id="0"/>
     </w:p>
-    <w:p/>
     <w:sectPr>
       <w:pgSz w:w="12240" w:h="15840"/>
       <w:pgMar w:top="1440" w:right="1440" w:bottom="1440" w:left="1440" w:header="708" w:footer="708" w:gutter="0"/>

</xml_diff>

<commit_message>
Chapter I initial draft
</commit_message>
<xml_diff>
--- a/Novel project.docx
+++ b/Novel project.docx
@@ -393,56 +393,105 @@
           <w:lang w:val="en-US"/>
         </w:rPr>
       </w:pPr>
+    </w:p>
+    <w:p>
+      <w:pPr>
+        <w:jc w:val="center"/>
+        <w:rPr>
+          <w:sz w:val="32"/>
+          <w:szCs w:val="32"/>
+          <w:lang w:val="en-US"/>
+        </w:rPr>
+      </w:pPr>
+    </w:p>
+    <w:p>
+      <w:pPr>
+        <w:jc w:val="center"/>
+        <w:rPr>
+          <w:sz w:val="32"/>
+          <w:szCs w:val="32"/>
+          <w:lang w:val="en-US"/>
+        </w:rPr>
+      </w:pPr>
+    </w:p>
+    <w:p>
+      <w:pPr>
+        <w:jc w:val="center"/>
+        <w:rPr>
+          <w:sz w:val="32"/>
+          <w:szCs w:val="32"/>
+          <w:lang w:val="en-US"/>
+        </w:rPr>
+      </w:pPr>
+    </w:p>
+    <w:p>
+      <w:pPr>
+        <w:rPr>
+          <w:sz w:val="24"/>
+          <w:szCs w:val="24"/>
+          <w:lang w:val="en-US"/>
+        </w:rPr>
+      </w:pPr>
+      <w:r>
+        <w:rPr>
+          <w:sz w:val="24"/>
+          <w:szCs w:val="24"/>
+          <w:lang w:val="en-US"/>
+        </w:rPr>
+        <w:t>It’s the middle of the night I Amsterdam. A city of wonders. A city of Dangers.</w:t>
+      </w:r>
+      <w:r>
+        <w:rPr>
+          <w:sz w:val="24"/>
+          <w:szCs w:val="24"/>
+          <w:lang w:val="en-US"/>
+        </w:rPr>
+        <w:t xml:space="preserve"> Nothing different from what he had experienced before, since he was a kid. He was always away from home and yet always enjoying it. For what most people it would have been a very annoying and unstable rhythm of life, to him it was perfect. Constant changes </w:t>
+      </w:r>
+      <w:r>
+        <w:rPr>
+          <w:sz w:val="24"/>
+          <w:szCs w:val="24"/>
+          <w:lang w:val="en-US"/>
+        </w:rPr>
+        <w:t>were</w:t>
+      </w:r>
+      <w:r>
+        <w:rPr>
+          <w:sz w:val="24"/>
+          <w:szCs w:val="24"/>
+          <w:lang w:val="en-US"/>
+        </w:rPr>
+        <w:t xml:space="preserve"> the norm on his life and he was happy to have it that way. </w:t>
+      </w:r>
+      <w:r>
+        <w:rPr>
+          <w:sz w:val="24"/>
+          <w:szCs w:val="24"/>
+          <w:lang w:val="en-US"/>
+        </w:rPr>
+        <w:t xml:space="preserve">As he looked from his window in the middle Amsterdam the, the lights made the city alive as it could ever be and the future as bright as it ever would. There was nothing that could be unreachable. </w:t>
+      </w:r>
+    </w:p>
+    <w:p>
+      <w:pPr>
+        <w:rPr>
+          <w:sz w:val="24"/>
+          <w:szCs w:val="24"/>
+          <w:lang w:val="en-US"/>
+        </w:rPr>
+      </w:pPr>
       <w:bookmarkStart w:id="0" w:name="_GoBack"/>
       <w:bookmarkEnd w:id="0"/>
     </w:p>
     <w:p>
       <w:pPr>
-        <w:jc w:val="center"/>
-        <w:rPr>
-          <w:sz w:val="32"/>
-          <w:szCs w:val="32"/>
-          <w:lang w:val="en-US"/>
-        </w:rPr>
-      </w:pPr>
-    </w:p>
-    <w:p>
-      <w:pPr>
-        <w:jc w:val="center"/>
-        <w:rPr>
-          <w:sz w:val="32"/>
-          <w:szCs w:val="32"/>
-          <w:lang w:val="en-US"/>
-        </w:rPr>
-      </w:pPr>
-    </w:p>
-    <w:p>
-      <w:pPr>
-        <w:jc w:val="center"/>
-        <w:rPr>
-          <w:sz w:val="32"/>
-          <w:szCs w:val="32"/>
-          <w:lang w:val="en-US"/>
-        </w:rPr>
-      </w:pPr>
-    </w:p>
-    <w:p>
-      <w:pPr>
-        <w:jc w:val="center"/>
         <w:rPr>
           <w:sz w:val="24"/>
           <w:szCs w:val="24"/>
           <w:lang w:val="en-US"/>
         </w:rPr>
       </w:pPr>
-      <w:r>
-        <w:rPr>
-          <w:sz w:val="24"/>
-          <w:szCs w:val="24"/>
-          <w:lang w:val="en-US"/>
-        </w:rPr>
-        <w:t>It’s the middle of the night I Amsterdam. A city of wonders. A city of Dangers.</w:t>
-      </w:r>
     </w:p>
     <w:p/>
     <w:p/>

</xml_diff>

<commit_message>
Pracitce to merge branches
</commit_message>
<xml_diff>
--- a/Novel project.docx
+++ b/Novel project.docx
@@ -481,20 +481,65 @@
           <w:lang w:val="en-US"/>
         </w:rPr>
       </w:pPr>
+    </w:p>
+    <w:p>
+      <w:pPr>
+        <w:rPr>
+          <w:sz w:val="24"/>
+          <w:szCs w:val="24"/>
+          <w:lang w:val="en-US"/>
+        </w:rPr>
+      </w:pPr>
+    </w:p>
+    <w:p/>
+    <w:p/>
+    <w:p/>
+    <w:p/>
+    <w:p/>
+    <w:p/>
+    <w:p/>
+    <w:p/>
+    <w:p/>
+    <w:p/>
+    <w:p/>
+    <w:p/>
+    <w:p/>
+    <w:p/>
+    <w:p/>
+    <w:p/>
+    <w:p/>
+    <w:p/>
+    <w:p/>
+    <w:p/>
+    <w:p/>
+    <w:p/>
+    <w:p/>
+    <w:p/>
+    <w:p/>
+    <w:p/>
+    <w:p/>
+    <w:p/>
+    <w:p/>
+    <w:p/>
+    <w:p/>
+    <w:p/>
+    <w:p/>
+    <w:p>
+      <w:r>
+        <w:t xml:space="preserve">                                                                                  CHAPTER II</w:t>
+      </w:r>
+    </w:p>
+    <w:p/>
+    <w:p>
+      <w:pPr>
+        <w:ind w:left="2880" w:firstLine="720"/>
+      </w:pPr>
       <w:bookmarkStart w:id="0" w:name="_GoBack"/>
       <w:bookmarkEnd w:id="0"/>
-    </w:p>
-    <w:p>
-      <w:pPr>
-        <w:rPr>
-          <w:sz w:val="24"/>
-          <w:szCs w:val="24"/>
-          <w:lang w:val="en-US"/>
-        </w:rPr>
-      </w:pPr>
-    </w:p>
-    <w:p/>
-    <w:p/>
+      <w:r>
+        <w:t>“Entering the village”</w:t>
+      </w:r>
+    </w:p>
     <w:sectPr>
       <w:pgSz w:w="12240" w:h="15840"/>
       <w:pgMar w:top="1440" w:right="1440" w:bottom="1440" w:left="1440" w:header="708" w:footer="708" w:gutter="0"/>

</xml_diff>